<commit_message>
Add test coverage reports
</commit_message>
<xml_diff>
--- a/Documentation/5.Ejecucion del proyecto.docx
+++ b/Documentation/5.Ejecucion del proyecto.docx
@@ -498,23 +498,13 @@
                 <w:szCs w:val="20"/>
               </w:rPr>
             </w:pPr>
-            <w:proofErr w:type="spellStart"/>
             <w:r>
               <w:rPr>
                 <w:rFonts w:ascii="Segoe UI" w:eastAsia="Times New Roman" w:hAnsi="Segoe UI" w:cs="Segoe UI"/>
                 <w:sz w:val="20"/>
                 <w:szCs w:val="20"/>
               </w:rPr>
-              <w:t>Julieth</w:t>
-            </w:r>
-            <w:proofErr w:type="spellEnd"/>
-            <w:r>
-              <w:rPr>
-                <w:rFonts w:ascii="Segoe UI" w:eastAsia="Times New Roman" w:hAnsi="Segoe UI" w:cs="Segoe UI"/>
-                <w:sz w:val="20"/>
-                <w:szCs w:val="20"/>
-              </w:rPr>
-              <w:t xml:space="preserve"> Gil  </w:t>
+              <w:t>Julieth Gil  </w:t>
             </w:r>
           </w:p>
         </w:tc>
@@ -613,6 +603,12 @@
     </w:p>
     <w:sdt>
       <w:sdtPr>
+        <w:rPr>
+          <w:rFonts w:asciiTheme="minorHAnsi" w:eastAsiaTheme="minorHAnsi" w:hAnsiTheme="minorHAnsi" w:cstheme="minorBidi"/>
+          <w:color w:val="auto"/>
+          <w:sz w:val="22"/>
+          <w:szCs w:val="22"/>
+        </w:rPr>
         <w:id w:val="1810429984"/>
         <w:docPartObj>
           <w:docPartGallery w:val="Table of Contents"/>
@@ -621,13 +617,9 @@
       </w:sdtPr>
       <w:sdtEndPr>
         <w:rPr>
-          <w:rFonts w:asciiTheme="minorHAnsi" w:eastAsiaTheme="minorHAnsi" w:hAnsiTheme="minorHAnsi" w:cstheme="minorBidi"/>
           <w:b/>
           <w:bCs/>
           <w:noProof/>
-          <w:color w:val="auto"/>
-          <w:sz w:val="22"/>
-          <w:szCs w:val="22"/>
         </w:rPr>
       </w:sdtEndPr>
       <w:sdtContent>
@@ -1640,13 +1632,7 @@
         <w:rPr>
           <w:lang w:val="es-CO"/>
         </w:rPr>
-        <w:t>Método</w:t>
-      </w:r>
-      <w:r>
-        <w:rPr>
-          <w:lang w:val="es-CO"/>
-        </w:rPr>
-        <w:t xml:space="preserve"> Post en el </w:t>
+        <w:t xml:space="preserve">Método Post en el </w:t>
       </w:r>
       <w:proofErr w:type="spellStart"/>
       <w:r>
@@ -1942,13 +1928,7 @@
         <w:rPr>
           <w:lang w:val="es-CO"/>
         </w:rPr>
-        <w:t xml:space="preserve">Para las </w:t>
-      </w:r>
-      <w:r>
-        <w:rPr>
-          <w:lang w:val="es-CO"/>
-        </w:rPr>
-        <w:t>estadísticas</w:t>
+        <w:t>Para las estadísticas</w:t>
       </w:r>
       <w:bookmarkEnd w:id="3"/>
       <w:r>
@@ -1980,6 +1960,7 @@
         <w:t xml:space="preserve">url: </w:t>
       </w:r>
       <w:hyperlink r:id="rId8" w:history="1">
+        <w:proofErr w:type="spellStart"/>
         <w:r>
           <w:rPr>
             <w:rStyle w:val="Hyperlink"/>
@@ -1991,6 +1972,7 @@
           </w:rPr>
           <w:t>url</w:t>
         </w:r>
+        <w:proofErr w:type="spellEnd"/>
         <w:r>
           <w:rPr>
             <w:rStyle w:val="Hyperlink"/>
@@ -2000,11 +1982,22 @@
             <w:shd w:val="clear" w:color="auto" w:fill="FFFFFF"/>
             <w:lang w:val="es-CO"/>
           </w:rPr>
-          <w:t>/api/stats</w:t>
+          <w:t>/api/</w:t>
         </w:r>
+        <w:proofErr w:type="spellStart"/>
+        <w:r>
+          <w:rPr>
+            <w:rStyle w:val="Hyperlink"/>
+            <w:rFonts w:ascii="Segoe UI" w:hAnsi="Segoe UI" w:cs="Segoe UI"/>
+            <w:sz w:val="24"/>
+            <w:szCs w:val="24"/>
+            <w:shd w:val="clear" w:color="auto" w:fill="FFFFFF"/>
+            <w:lang w:val="es-CO"/>
+          </w:rPr>
+          <w:t>stats</w:t>
+        </w:r>
+        <w:proofErr w:type="spellEnd"/>
       </w:hyperlink>
-      <w:bookmarkStart w:id="4" w:name="_GoBack"/>
-      <w:bookmarkEnd w:id="4"/>
     </w:p>
     <w:p>
       <w:pPr>
@@ -2394,7 +2387,7 @@
           <w:lang w:val="es-CO"/>
         </w:rPr>
       </w:pPr>
-      <w:bookmarkStart w:id="5" w:name="_Toc72086450"/>
+      <w:bookmarkStart w:id="4" w:name="_Toc72086450"/>
       <w:r>
         <w:rPr>
           <w:lang w:val="es-CO"/>
@@ -2402,7 +2395,7 @@
         <w:lastRenderedPageBreak/>
         <w:t>Ejecutar localmente el proyecto</w:t>
       </w:r>
-      <w:bookmarkEnd w:id="5"/>
+      <w:bookmarkEnd w:id="4"/>
     </w:p>
     <w:p>
       <w:pPr>
@@ -2428,7 +2421,7 @@
           <w:lang w:val="es-CO"/>
         </w:rPr>
       </w:pPr>
-      <w:bookmarkStart w:id="6" w:name="_Toc72086451"/>
+      <w:bookmarkStart w:id="5" w:name="_Toc72086451"/>
       <w:r>
         <w:rPr>
           <w:lang w:val="es-CO"/>
@@ -2441,7 +2434,7 @@
         </w:rPr>
         <w:t>:</w:t>
       </w:r>
-      <w:bookmarkEnd w:id="6"/>
+      <w:bookmarkEnd w:id="5"/>
     </w:p>
     <w:p>
       <w:pPr>
@@ -2696,7 +2689,7 @@
           <w:lang w:val="es-CO"/>
         </w:rPr>
       </w:pPr>
-      <w:bookmarkStart w:id="7" w:name="_Toc72086452"/>
+      <w:bookmarkStart w:id="6" w:name="_Toc72086452"/>
       <w:r>
         <w:rPr>
           <w:lang w:val="es-CO"/>
@@ -2709,7 +2702,7 @@
         </w:rPr>
         <w:t>sos a seguir:</w:t>
       </w:r>
-      <w:bookmarkEnd w:id="7"/>
+      <w:bookmarkEnd w:id="6"/>
     </w:p>
     <w:p>
       <w:pPr>
@@ -3461,14 +3454,14 @@
           <w:lang w:val="es-CO"/>
         </w:rPr>
       </w:pPr>
-      <w:bookmarkStart w:id="8" w:name="_Toc72086453"/>
+      <w:bookmarkStart w:id="7" w:name="_Toc72086453"/>
       <w:r>
         <w:rPr>
           <w:lang w:val="es-CO"/>
         </w:rPr>
         <w:t>Para saber si es un mutantes:</w:t>
       </w:r>
-      <w:bookmarkEnd w:id="8"/>
+      <w:bookmarkEnd w:id="7"/>
     </w:p>
     <w:p>
       <w:pPr>
@@ -3821,7 +3814,7 @@
           <w:lang w:val="es-CO"/>
         </w:rPr>
       </w:pPr>
-      <w:bookmarkStart w:id="9" w:name="_Toc72086454"/>
+      <w:bookmarkStart w:id="8" w:name="_Toc72086454"/>
       <w:r>
         <w:rPr>
           <w:lang w:val="es-CO"/>
@@ -3834,7 +3827,7 @@
         </w:rPr>
         <w:t>estadísticas</w:t>
       </w:r>
-      <w:bookmarkEnd w:id="9"/>
+      <w:bookmarkEnd w:id="8"/>
       <w:r>
         <w:rPr>
           <w:lang w:val="es-CO"/>
@@ -4202,19 +4195,17 @@
         <w:shd w:val="clear" w:color="auto" w:fill="FFFFFE"/>
         <w:spacing w:after="0" w:line="360" w:lineRule="auto"/>
         <w:rPr>
-          <w:rFonts w:ascii="Consolas" w:eastAsia="Times New Roman" w:hAnsi="Consolas" w:cs="Times New Roman"/>
-          <w:color w:val="000000"/>
-          <w:sz w:val="18"/>
-          <w:szCs w:val="18"/>
-          <w:lang w:val="es-CO"/>
-        </w:rPr>
-      </w:pPr>
-      <w:r>
-        <w:rPr>
           <w:rFonts w:ascii="Segoe UI" w:eastAsia="Times New Roman" w:hAnsi="Segoe UI" w:cs="Segoe UI"/>
           <w:color w:val="000000"/>
           <w:lang w:val="es-CO"/>
         </w:rPr>
+      </w:pPr>
+      <w:r>
+        <w:rPr>
+          <w:rFonts w:ascii="Segoe UI" w:eastAsia="Times New Roman" w:hAnsi="Segoe UI" w:cs="Segoe UI"/>
+          <w:color w:val="000000"/>
+          <w:lang w:val="es-CO"/>
+        </w:rPr>
         <w:t xml:space="preserve">Adicional la respuesta estándar HTTP </w:t>
       </w:r>
       <w:r>
@@ -4233,6 +4224,490 @@
         </w:rPr>
         <w:t xml:space="preserve"> OK</w:t>
       </w:r>
+    </w:p>
+    <w:p>
+      <w:pPr>
+        <w:shd w:val="clear" w:color="auto" w:fill="FFFFFE"/>
+        <w:spacing w:after="0" w:line="360" w:lineRule="auto"/>
+        <w:rPr>
+          <w:rFonts w:ascii="Consolas" w:eastAsia="Times New Roman" w:hAnsi="Consolas" w:cs="Times New Roman"/>
+          <w:color w:val="000000"/>
+          <w:sz w:val="18"/>
+          <w:szCs w:val="18"/>
+          <w:lang w:val="es-CO"/>
+        </w:rPr>
+      </w:pPr>
+    </w:p>
+    <w:p>
+      <w:pPr>
+        <w:rPr>
+          <w:rFonts w:ascii="Consolas" w:eastAsia="Times New Roman" w:hAnsi="Consolas" w:cs="Times New Roman"/>
+          <w:color w:val="000000"/>
+          <w:sz w:val="18"/>
+          <w:szCs w:val="18"/>
+          <w:lang w:val="es-CO"/>
+        </w:rPr>
+      </w:pPr>
+      <w:r>
+        <w:rPr>
+          <w:rFonts w:ascii="Consolas" w:eastAsia="Times New Roman" w:hAnsi="Consolas" w:cs="Times New Roman"/>
+          <w:color w:val="000000"/>
+          <w:sz w:val="18"/>
+          <w:szCs w:val="18"/>
+          <w:lang w:val="es-CO"/>
+        </w:rPr>
+        <w:br w:type="page"/>
+      </w:r>
+    </w:p>
+    <w:p>
+      <w:pPr>
+        <w:pStyle w:val="Heading1"/>
+        <w:rPr>
+          <w:rFonts w:eastAsia="Times New Roman"/>
+          <w:lang w:val="es-CO"/>
+        </w:rPr>
+      </w:pPr>
+      <w:r>
+        <w:rPr>
+          <w:rFonts w:eastAsia="Times New Roman"/>
+          <w:lang w:val="es-CO"/>
+        </w:rPr>
+        <w:lastRenderedPageBreak/>
+        <w:t>Correr reporte de cobertura de pruebas</w:t>
+      </w:r>
+    </w:p>
+    <w:p>
+      <w:pPr>
+        <w:rPr>
+          <w:lang w:val="es-CO"/>
+        </w:rPr>
+      </w:pPr>
+      <w:bookmarkStart w:id="9" w:name="_GoBack"/>
+      <w:bookmarkEnd w:id="9"/>
+    </w:p>
+    <w:p>
+      <w:pPr>
+        <w:rPr>
+          <w:lang w:val="es-CO"/>
+        </w:rPr>
+      </w:pPr>
+    </w:p>
+    <w:p>
+      <w:pPr>
+        <w:rPr>
+          <w:rFonts w:ascii="Segoe UI" w:hAnsi="Segoe UI" w:cs="Segoe UI"/>
+          <w:lang w:val="es-CO"/>
+        </w:rPr>
+      </w:pPr>
+      <w:r>
+        <w:rPr>
+          <w:rFonts w:ascii="Segoe UI" w:hAnsi="Segoe UI" w:cs="Segoe UI"/>
+          <w:lang w:val="es-CO"/>
+        </w:rPr>
+        <w:t xml:space="preserve">En la consola de </w:t>
+      </w:r>
+      <w:proofErr w:type="spellStart"/>
+      <w:r>
+        <w:rPr>
+          <w:rFonts w:ascii="Segoe UI" w:hAnsi="Segoe UI" w:cs="Segoe UI"/>
+          <w:lang w:val="es-CO"/>
+        </w:rPr>
+        <w:t>Package</w:t>
+      </w:r>
+      <w:proofErr w:type="spellEnd"/>
+      <w:r>
+        <w:rPr>
+          <w:rFonts w:ascii="Segoe UI" w:hAnsi="Segoe UI" w:cs="Segoe UI"/>
+          <w:lang w:val="es-CO"/>
+        </w:rPr>
+        <w:t xml:space="preserve"> Manager ejecutar los siguientes comandos:</w:t>
+      </w:r>
+    </w:p>
+    <w:p>
+      <w:pPr>
+        <w:rPr>
+          <w:lang w:val="es-CO"/>
+        </w:rPr>
+      </w:pPr>
+    </w:p>
+    <w:p>
+      <w:pPr>
+        <w:pStyle w:val="ListParagraph"/>
+        <w:numPr>
+          <w:ilvl w:val="0"/>
+          <w:numId w:val="3"/>
+        </w:numPr>
+        <w:rPr>
+          <w:rFonts w:ascii="Consolas" w:hAnsi="Consolas" w:cs="Consolas"/>
+          <w:color w:val="000000"/>
+          <w:sz w:val="19"/>
+          <w:szCs w:val="19"/>
+        </w:rPr>
+      </w:pPr>
+      <w:r>
+        <w:rPr>
+          <w:rFonts w:ascii="Consolas" w:hAnsi="Consolas" w:cs="Consolas"/>
+          <w:color w:val="000000"/>
+          <w:sz w:val="19"/>
+          <w:szCs w:val="19"/>
+        </w:rPr>
+        <w:t>dotnet test /</w:t>
+      </w:r>
+      <w:proofErr w:type="spellStart"/>
+      <w:proofErr w:type="gramStart"/>
+      <w:r>
+        <w:rPr>
+          <w:rFonts w:ascii="Consolas" w:hAnsi="Consolas" w:cs="Consolas"/>
+          <w:color w:val="000000"/>
+          <w:sz w:val="19"/>
+          <w:szCs w:val="19"/>
+        </w:rPr>
+        <w:t>p:CollectCoverage</w:t>
+      </w:r>
+      <w:proofErr w:type="spellEnd"/>
+      <w:proofErr w:type="gramEnd"/>
+      <w:r>
+        <w:rPr>
+          <w:rFonts w:ascii="Consolas" w:hAnsi="Consolas" w:cs="Consolas"/>
+          <w:color w:val="000000"/>
+          <w:sz w:val="19"/>
+          <w:szCs w:val="19"/>
+        </w:rPr>
+        <w:t>=true /</w:t>
+      </w:r>
+      <w:proofErr w:type="spellStart"/>
+      <w:r>
+        <w:rPr>
+          <w:rFonts w:ascii="Consolas" w:hAnsi="Consolas" w:cs="Consolas"/>
+          <w:color w:val="000000"/>
+          <w:sz w:val="19"/>
+          <w:szCs w:val="19"/>
+        </w:rPr>
+        <w:t>p:CoverletOutputFormat</w:t>
+      </w:r>
+      <w:proofErr w:type="spellEnd"/>
+      <w:r>
+        <w:rPr>
+          <w:rFonts w:ascii="Consolas" w:hAnsi="Consolas" w:cs="Consolas"/>
+          <w:color w:val="000000"/>
+          <w:sz w:val="19"/>
+          <w:szCs w:val="19"/>
+        </w:rPr>
+        <w:t>=</w:t>
+      </w:r>
+      <w:proofErr w:type="spellStart"/>
+      <w:r>
+        <w:rPr>
+          <w:rFonts w:ascii="Consolas" w:hAnsi="Consolas" w:cs="Consolas"/>
+          <w:color w:val="000000"/>
+          <w:sz w:val="19"/>
+          <w:szCs w:val="19"/>
+        </w:rPr>
+        <w:t>cobertura</w:t>
+      </w:r>
+      <w:proofErr w:type="spellEnd"/>
+      <w:r>
+        <w:rPr>
+          <w:rFonts w:ascii="Consolas" w:hAnsi="Consolas" w:cs="Consolas"/>
+          <w:color w:val="000000"/>
+          <w:sz w:val="19"/>
+          <w:szCs w:val="19"/>
+        </w:rPr>
+        <w:t xml:space="preserve"> /</w:t>
+      </w:r>
+      <w:proofErr w:type="spellStart"/>
+      <w:r>
+        <w:rPr>
+          <w:rFonts w:ascii="Consolas" w:hAnsi="Consolas" w:cs="Consolas"/>
+          <w:color w:val="000000"/>
+          <w:sz w:val="19"/>
+          <w:szCs w:val="19"/>
+        </w:rPr>
+        <w:t>p:CoverletOutput</w:t>
+      </w:r>
+      <w:proofErr w:type="spellEnd"/>
+      <w:r>
+        <w:rPr>
+          <w:rFonts w:ascii="Consolas" w:hAnsi="Consolas" w:cs="Consolas"/>
+          <w:color w:val="000000"/>
+          <w:sz w:val="19"/>
+          <w:szCs w:val="19"/>
+        </w:rPr>
+        <w:t>='</w:t>
+      </w:r>
+      <w:r>
+        <w:rPr>
+          <w:rFonts w:ascii="Consolas" w:hAnsi="Consolas" w:cs="Consolas"/>
+          <w:color w:val="000000"/>
+          <w:sz w:val="19"/>
+          <w:szCs w:val="19"/>
+          <w:highlight w:val="yellow"/>
+        </w:rPr>
+        <w:t>../Documentation/</w:t>
+      </w:r>
+      <w:proofErr w:type="spellStart"/>
+      <w:r>
+        <w:rPr>
+          <w:rFonts w:ascii="Consolas" w:hAnsi="Consolas" w:cs="Consolas"/>
+          <w:color w:val="000000"/>
+          <w:sz w:val="19"/>
+          <w:szCs w:val="19"/>
+          <w:highlight w:val="yellow"/>
+        </w:rPr>
+        <w:t>TestCoverage</w:t>
+      </w:r>
+      <w:proofErr w:type="spellEnd"/>
+      <w:r>
+        <w:rPr>
+          <w:rFonts w:ascii="Consolas" w:hAnsi="Consolas" w:cs="Consolas"/>
+          <w:color w:val="000000"/>
+          <w:sz w:val="19"/>
+          <w:szCs w:val="19"/>
+        </w:rPr>
+        <w:t>/'</w:t>
+      </w:r>
+    </w:p>
+    <w:p>
+      <w:pPr>
+        <w:spacing w:line="360" w:lineRule="auto"/>
+      </w:pPr>
+    </w:p>
+    <w:p>
+      <w:pPr>
+        <w:spacing w:line="360" w:lineRule="auto"/>
+        <w:ind w:firstLine="720"/>
+        <w:rPr>
+          <w:rFonts w:ascii="Segoe UI" w:hAnsi="Segoe UI" w:cs="Segoe UI"/>
+          <w:lang w:val="es-CO"/>
+        </w:rPr>
+      </w:pPr>
+      <w:r>
+        <w:rPr>
+          <w:rFonts w:ascii="Segoe UI" w:hAnsi="Segoe UI" w:cs="Segoe UI"/>
+          <w:lang w:val="es-CO"/>
+        </w:rPr>
+        <w:t xml:space="preserve">Donde lo señalado es el lugar donde se generará un documento </w:t>
+      </w:r>
+      <w:r>
+        <w:rPr>
+          <w:rFonts w:ascii="Segoe UI" w:hAnsi="Segoe UI" w:cs="Segoe UI"/>
+          <w:lang w:val="es-CO"/>
+        </w:rPr>
+        <w:t>.</w:t>
+      </w:r>
+      <w:proofErr w:type="spellStart"/>
+      <w:r>
+        <w:rPr>
+          <w:rFonts w:ascii="Segoe UI" w:hAnsi="Segoe UI" w:cs="Segoe UI"/>
+          <w:lang w:val="es-CO"/>
+        </w:rPr>
+        <w:t>xml</w:t>
+      </w:r>
+      <w:proofErr w:type="spellEnd"/>
+      <w:r>
+        <w:rPr>
+          <w:rFonts w:ascii="Segoe UI" w:hAnsi="Segoe UI" w:cs="Segoe UI"/>
+          <w:lang w:val="es-CO"/>
+        </w:rPr>
+        <w:t xml:space="preserve"> </w:t>
+      </w:r>
+    </w:p>
+    <w:p>
+      <w:pPr>
+        <w:spacing w:line="360" w:lineRule="auto"/>
+        <w:rPr>
+          <w:lang w:val="es-CO"/>
+        </w:rPr>
+      </w:pPr>
+    </w:p>
+    <w:p>
+      <w:pPr>
+        <w:pStyle w:val="ListParagraph"/>
+        <w:numPr>
+          <w:ilvl w:val="0"/>
+          <w:numId w:val="3"/>
+        </w:numPr>
+        <w:spacing w:line="360" w:lineRule="auto"/>
+        <w:rPr>
+          <w:rFonts w:ascii="Segoe UI" w:hAnsi="Segoe UI" w:cs="Segoe UI"/>
+          <w:lang w:val="es-CO"/>
+        </w:rPr>
+      </w:pPr>
+      <w:r>
+        <w:rPr>
+          <w:rFonts w:ascii="Segoe UI" w:hAnsi="Segoe UI" w:cs="Segoe UI"/>
+          <w:lang w:val="es-CO"/>
+        </w:rPr>
+        <w:t>Luego el siguiente comando para generar una pagina que mostrará a detalle la cobertura:</w:t>
+      </w:r>
+    </w:p>
+    <w:p>
+      <w:pPr>
+        <w:ind w:left="720"/>
+        <w:rPr>
+          <w:rFonts w:ascii="Consolas" w:hAnsi="Consolas" w:cs="Consolas"/>
+          <w:color w:val="000000"/>
+          <w:sz w:val="19"/>
+          <w:szCs w:val="19"/>
+        </w:rPr>
+      </w:pPr>
+      <w:r>
+        <w:rPr>
+          <w:rFonts w:ascii="Consolas" w:hAnsi="Consolas" w:cs="Consolas"/>
+          <w:color w:val="000000"/>
+          <w:sz w:val="19"/>
+          <w:szCs w:val="19"/>
+        </w:rPr>
+        <w:t>reportgenerator.exe "-</w:t>
+      </w:r>
+      <w:proofErr w:type="spellStart"/>
+      <w:proofErr w:type="gramStart"/>
+      <w:r>
+        <w:rPr>
+          <w:rFonts w:ascii="Consolas" w:hAnsi="Consolas" w:cs="Consolas"/>
+          <w:color w:val="000000"/>
+          <w:sz w:val="19"/>
+          <w:szCs w:val="19"/>
+        </w:rPr>
+        <w:t>reports:</w:t>
+      </w:r>
+      <w:r>
+        <w:rPr>
+          <w:rFonts w:ascii="Consolas" w:hAnsi="Consolas" w:cs="Consolas"/>
+          <w:color w:val="000000"/>
+          <w:sz w:val="19"/>
+          <w:szCs w:val="19"/>
+          <w:highlight w:val="yellow"/>
+        </w:rPr>
+        <w:t>Documentation</w:t>
+      </w:r>
+      <w:proofErr w:type="spellEnd"/>
+      <w:r>
+        <w:rPr>
+          <w:rFonts w:ascii="Consolas" w:hAnsi="Consolas" w:cs="Consolas"/>
+          <w:color w:val="000000"/>
+          <w:sz w:val="19"/>
+          <w:szCs w:val="19"/>
+          <w:highlight w:val="yellow"/>
+        </w:rPr>
+        <w:t>/</w:t>
+      </w:r>
+      <w:proofErr w:type="spellStart"/>
+      <w:r>
+        <w:rPr>
+          <w:rFonts w:ascii="Consolas" w:hAnsi="Consolas" w:cs="Consolas"/>
+          <w:color w:val="000000"/>
+          <w:sz w:val="19"/>
+          <w:szCs w:val="19"/>
+          <w:highlight w:val="yellow"/>
+        </w:rPr>
+        <w:t>TestCoverage</w:t>
+      </w:r>
+      <w:proofErr w:type="spellEnd"/>
+      <w:r>
+        <w:rPr>
+          <w:rFonts w:ascii="Consolas" w:hAnsi="Consolas" w:cs="Consolas"/>
+          <w:color w:val="000000"/>
+          <w:sz w:val="19"/>
+          <w:szCs w:val="19"/>
+        </w:rPr>
+        <w:t>\coverage.cobertura.xml</w:t>
+      </w:r>
+      <w:proofErr w:type="gramEnd"/>
+      <w:r>
+        <w:rPr>
+          <w:rFonts w:ascii="Consolas" w:hAnsi="Consolas" w:cs="Consolas"/>
+          <w:color w:val="000000"/>
+          <w:sz w:val="19"/>
+          <w:szCs w:val="19"/>
+        </w:rPr>
+        <w:t>" "-</w:t>
+      </w:r>
+      <w:proofErr w:type="spellStart"/>
+      <w:r>
+        <w:rPr>
+          <w:rFonts w:ascii="Consolas" w:hAnsi="Consolas" w:cs="Consolas"/>
+          <w:color w:val="000000"/>
+          <w:sz w:val="19"/>
+          <w:szCs w:val="19"/>
+        </w:rPr>
+        <w:t>targetdir:Documentation</w:t>
+      </w:r>
+      <w:proofErr w:type="spellEnd"/>
+      <w:r>
+        <w:rPr>
+          <w:rFonts w:ascii="Consolas" w:hAnsi="Consolas" w:cs="Consolas"/>
+          <w:color w:val="000000"/>
+          <w:sz w:val="19"/>
+          <w:szCs w:val="19"/>
+        </w:rPr>
+        <w:t>/</w:t>
+      </w:r>
+      <w:proofErr w:type="spellStart"/>
+      <w:r>
+        <w:rPr>
+          <w:rFonts w:ascii="Consolas" w:hAnsi="Consolas" w:cs="Consolas"/>
+          <w:color w:val="000000"/>
+          <w:sz w:val="19"/>
+          <w:szCs w:val="19"/>
+        </w:rPr>
+        <w:t>TestCoverage</w:t>
+      </w:r>
+      <w:proofErr w:type="spellEnd"/>
+      <w:r>
+        <w:rPr>
+          <w:rFonts w:ascii="Consolas" w:hAnsi="Consolas" w:cs="Consolas"/>
+          <w:color w:val="000000"/>
+          <w:sz w:val="19"/>
+          <w:szCs w:val="19"/>
+        </w:rPr>
+        <w:t>\html" "-</w:t>
+      </w:r>
+      <w:proofErr w:type="spellStart"/>
+      <w:r>
+        <w:rPr>
+          <w:rFonts w:ascii="Consolas" w:hAnsi="Consolas" w:cs="Consolas"/>
+          <w:color w:val="000000"/>
+          <w:sz w:val="19"/>
+          <w:szCs w:val="19"/>
+        </w:rPr>
+        <w:t>reporttypes:HTML</w:t>
+      </w:r>
+      <w:proofErr w:type="spellEnd"/>
+      <w:r>
+        <w:rPr>
+          <w:rFonts w:ascii="Consolas" w:hAnsi="Consolas" w:cs="Consolas"/>
+          <w:color w:val="000000"/>
+          <w:sz w:val="19"/>
+          <w:szCs w:val="19"/>
+        </w:rPr>
+        <w:t>;"</w:t>
+      </w:r>
+    </w:p>
+    <w:p/>
+    <w:p>
+      <w:pPr>
+        <w:spacing w:line="360" w:lineRule="auto"/>
+        <w:ind w:left="720"/>
+        <w:rPr>
+          <w:rFonts w:ascii="Segoe UI" w:hAnsi="Segoe UI" w:cs="Segoe UI"/>
+          <w:lang w:val="es-CO"/>
+        </w:rPr>
+      </w:pPr>
+      <w:r>
+        <w:rPr>
+          <w:rFonts w:ascii="Segoe UI" w:hAnsi="Segoe UI" w:cs="Segoe UI"/>
+          <w:lang w:val="es-CO"/>
+        </w:rPr>
+        <w:t>lo señalado con amarillo debe ser la misma la carpeta donde quedo guardado el archivo con el nombre generado en el primer paso.</w:t>
+      </w:r>
+    </w:p>
+    <w:p>
+      <w:pPr>
+        <w:rPr>
+          <w:lang w:val="es-CO"/>
+        </w:rPr>
+      </w:pPr>
     </w:p>
     <w:p>
       <w:pPr>
@@ -4258,6 +4733,92 @@
 <file path=word/numbering.xml><?xml version="1.0" encoding="utf-8"?>
 <w:numbering xmlns:wpc="http://schemas.microsoft.com/office/word/2010/wordprocessingCanvas" xmlns:cx="http://schemas.microsoft.com/office/drawing/2014/chartex" xmlns:cx1="http://schemas.microsoft.com/office/drawing/2015/9/8/chartex" xmlns:cx2="http://schemas.microsoft.com/office/drawing/2015/10/21/chartex" xmlns:cx3="http://schemas.microsoft.com/office/drawing/2016/5/9/chartex" xmlns:cx4="http://schemas.microsoft.com/office/drawing/2016/5/10/chartex" xmlns:cx5="http://schemas.microsoft.com/office/drawing/2016/5/11/chartex" xmlns:cx6="http://schemas.microsoft.com/office/drawing/2016/5/12/chartex" xmlns:cx7="http://schemas.microsoft.com/office/drawing/2016/5/13/chartex" xmlns:cx8="http://schemas.microsoft.com/office/drawing/2016/5/14/chartex" xmlns:mc="http://schemas.openxmlformats.org/markup-compatibility/2006" xmlns:aink="http://schemas.microsoft.com/office/drawing/2016/ink" xmlns:am3d="http://schemas.microsoft.com/office/drawing/2017/model3d" xmlns:o="urn:schemas-microsoft-com:office:office" xmlns:r="http://schemas.openxmlformats.org/officeDocument/2006/relationships" xmlns:m="http://schemas.openxmlformats.org/officeDocument/2006/math" xmlns:v="urn:schemas-microsoft-com:vml" xmlns:wp14="http://schemas.microsoft.com/office/word/2010/wordprocessingDrawing" xmlns:wp="http://schemas.openxmlformats.org/drawingml/2006/wordprocessingDrawing" xmlns:w10="urn:schemas-microsoft-com:office:word" xmlns:w="http://schemas.openxmlformats.org/wordprocessingml/2006/main" xmlns:w14="http://schemas.microsoft.com/office/word/2010/wordml" xmlns:w15="http://schemas.microsoft.com/office/word/2012/wordml" xmlns:w16cid="http://schemas.microsoft.com/office/word/2016/wordml/cid" xmlns:w16se="http://schemas.microsoft.com/office/word/2015/wordml/symex" xmlns:wpg="http://schemas.microsoft.com/office/word/2010/wordprocessingGroup" xmlns:wpi="http://schemas.microsoft.com/office/word/2010/wordprocessingInk" xmlns:wne="http://schemas.microsoft.com/office/word/2006/wordml" xmlns:wps="http://schemas.microsoft.com/office/word/2010/wordprocessingShape" mc:Ignorable="w14 w15 w16se w16cid wp14">
   <w:abstractNum w:abstractNumId="0" w15:restartNumberingAfterBreak="0">
+    <w:nsid w:val="4C5B072A"/>
+    <w:multiLevelType w:val="hybridMultilevel"/>
+    <w:tmpl w:val="92D437AA"/>
+    <w:lvl w:ilvl="0" w:tplc="0409000F">
+      <w:start w:val="1"/>
+      <w:numFmt w:val="decimal"/>
+      <w:lvlText w:val="%1."/>
+      <w:lvlJc w:val="left"/>
+      <w:pPr>
+        <w:ind w:left="720" w:hanging="360"/>
+      </w:pPr>
+    </w:lvl>
+    <w:lvl w:ilvl="1" w:tplc="04090019" w:tentative="1">
+      <w:start w:val="1"/>
+      <w:numFmt w:val="lowerLetter"/>
+      <w:lvlText w:val="%2."/>
+      <w:lvlJc w:val="left"/>
+      <w:pPr>
+        <w:ind w:left="1440" w:hanging="360"/>
+      </w:pPr>
+    </w:lvl>
+    <w:lvl w:ilvl="2" w:tplc="0409001B" w:tentative="1">
+      <w:start w:val="1"/>
+      <w:numFmt w:val="lowerRoman"/>
+      <w:lvlText w:val="%3."/>
+      <w:lvlJc w:val="right"/>
+      <w:pPr>
+        <w:ind w:left="2160" w:hanging="180"/>
+      </w:pPr>
+    </w:lvl>
+    <w:lvl w:ilvl="3" w:tplc="0409000F" w:tentative="1">
+      <w:start w:val="1"/>
+      <w:numFmt w:val="decimal"/>
+      <w:lvlText w:val="%4."/>
+      <w:lvlJc w:val="left"/>
+      <w:pPr>
+        <w:ind w:left="2880" w:hanging="360"/>
+      </w:pPr>
+    </w:lvl>
+    <w:lvl w:ilvl="4" w:tplc="04090019" w:tentative="1">
+      <w:start w:val="1"/>
+      <w:numFmt w:val="lowerLetter"/>
+      <w:lvlText w:val="%5."/>
+      <w:lvlJc w:val="left"/>
+      <w:pPr>
+        <w:ind w:left="3600" w:hanging="360"/>
+      </w:pPr>
+    </w:lvl>
+    <w:lvl w:ilvl="5" w:tplc="0409001B" w:tentative="1">
+      <w:start w:val="1"/>
+      <w:numFmt w:val="lowerRoman"/>
+      <w:lvlText w:val="%6."/>
+      <w:lvlJc w:val="right"/>
+      <w:pPr>
+        <w:ind w:left="4320" w:hanging="180"/>
+      </w:pPr>
+    </w:lvl>
+    <w:lvl w:ilvl="6" w:tplc="0409000F" w:tentative="1">
+      <w:start w:val="1"/>
+      <w:numFmt w:val="decimal"/>
+      <w:lvlText w:val="%7."/>
+      <w:lvlJc w:val="left"/>
+      <w:pPr>
+        <w:ind w:left="5040" w:hanging="360"/>
+      </w:pPr>
+    </w:lvl>
+    <w:lvl w:ilvl="7" w:tplc="04090019" w:tentative="1">
+      <w:start w:val="1"/>
+      <w:numFmt w:val="lowerLetter"/>
+      <w:lvlText w:val="%8."/>
+      <w:lvlJc w:val="left"/>
+      <w:pPr>
+        <w:ind w:left="5760" w:hanging="360"/>
+      </w:pPr>
+    </w:lvl>
+    <w:lvl w:ilvl="8" w:tplc="0409001B" w:tentative="1">
+      <w:start w:val="1"/>
+      <w:numFmt w:val="lowerRoman"/>
+      <w:lvlText w:val="%9."/>
+      <w:lvlJc w:val="right"/>
+      <w:pPr>
+        <w:ind w:left="6480" w:hanging="180"/>
+      </w:pPr>
+    </w:lvl>
+  </w:abstractNum>
+  <w:abstractNum w:abstractNumId="1" w15:restartNumberingAfterBreak="0">
     <w:nsid w:val="739F5AE5"/>
     <w:multiLevelType w:val="hybridMultilevel"/>
     <w:tmpl w:val="DA7EABA8"/>
@@ -4370,7 +4931,7 @@
       </w:rPr>
     </w:lvl>
   </w:abstractNum>
-  <w:abstractNum w:abstractNumId="1" w15:restartNumberingAfterBreak="0">
+  <w:abstractNum w:abstractNumId="2" w15:restartNumberingAfterBreak="0">
     <w:nsid w:val="74DD25EE"/>
     <w:multiLevelType w:val="hybridMultilevel"/>
     <w:tmpl w:val="CF7677FE"/>
@@ -4484,10 +5045,13 @@
     </w:lvl>
   </w:abstractNum>
   <w:num w:numId="1">
-    <w:abstractNumId w:val="0"/>
+    <w:abstractNumId w:val="1"/>
   </w:num>
   <w:num w:numId="2">
-    <w:abstractNumId w:val="1"/>
+    <w:abstractNumId w:val="2"/>
+  </w:num>
+  <w:num w:numId="3">
+    <w:abstractNumId w:val="0"/>
   </w:num>
 </w:numbering>
 </file>
@@ -5418,7 +5982,7 @@
 </file>
 
 <file path=customXml/itemProps1.xml><?xml version="1.0" encoding="utf-8"?>
-<ds:datastoreItem xmlns:ds="http://schemas.openxmlformats.org/officeDocument/2006/customXml" ds:itemID="{1DA1C1FA-B629-43A1-B31C-7565A824BF15}">
+<ds:datastoreItem xmlns:ds="http://schemas.openxmlformats.org/officeDocument/2006/customXml" ds:itemID="{DA7BF315-452D-458E-9D27-E294B1ACB79B}">
   <ds:schemaRefs>
     <ds:schemaRef ds:uri="http://schemas.openxmlformats.org/officeDocument/2006/bibliography"/>
   </ds:schemaRefs>

</xml_diff>